<commit_message>
Upgrade of Admin's documentation
</commit_message>
<xml_diff>
--- a/Documents/Admin's manual/Administrátorská příručka aplikace MujRozvrh FJFI v1.0.docx
+++ b/Documents/Admin's manual/Administrátorská příručka aplikace MujRozvrh FJFI v1.0.docx
@@ -181,7 +181,6 @@
                               </w:rPr>
                               <w:t xml:space="preserve"> aplikace </w:t>
                             </w:r>
-                            <w:proofErr w:type="spellStart"/>
                             <w:r>
                               <w:rPr>
                                 <w:b/>
@@ -214,7 +213,6 @@
                               </w:rPr>
                               <w:t>h</w:t>
                             </w:r>
-                            <w:proofErr w:type="spellEnd"/>
                             <w:r>
                               <w:rPr>
                                 <w:b/>
@@ -1447,7 +1445,6 @@
               <w:spacing w:before="0" w:after="0" w:line="240" w:lineRule="auto"/>
               <w:jc w:val="left"/>
             </w:pPr>
-            <w:proofErr w:type="gramStart"/>
             <w:r>
               <w:rPr>
                 <w:rFonts w:ascii="Arial" w:eastAsia="Times New Roman" w:hAnsi="Arial"/>
@@ -1456,7 +1453,6 @@
               </w:rPr>
               <w:t>3.1.2014</w:t>
             </w:r>
-            <w:proofErr w:type="gramEnd"/>
           </w:p>
         </w:tc>
         <w:tc>
@@ -1501,25 +1497,7 @@
                 <w:spacing w:val="-6"/>
                 <w:lang w:eastAsia="cs-CZ"/>
               </w:rPr>
-              <w:t xml:space="preserve"> pro aplikaci na </w:t>
-            </w:r>
-            <w:proofErr w:type="spellStart"/>
-            <w:r>
-              <w:rPr>
-                <w:rFonts w:ascii="Arial" w:eastAsia="Times New Roman" w:hAnsi="Arial"/>
-                <w:spacing w:val="-6"/>
-                <w:lang w:eastAsia="cs-CZ"/>
-              </w:rPr>
-              <w:t>hostingu</w:t>
-            </w:r>
-            <w:proofErr w:type="spellEnd"/>
-            <w:r>
-              <w:rPr>
-                <w:rFonts w:ascii="Arial" w:eastAsia="Times New Roman" w:hAnsi="Arial"/>
-                <w:spacing w:val="-6"/>
-                <w:lang w:eastAsia="cs-CZ"/>
-              </w:rPr>
-              <w:t xml:space="preserve"> A</w:t>
+              <w:t xml:space="preserve"> pro aplikaci na hostingu A</w:t>
             </w:r>
             <w:r>
               <w:rPr>
@@ -1602,7 +1580,6 @@
                 <w:lang w:eastAsia="cs-CZ"/>
               </w:rPr>
             </w:pPr>
-            <w:proofErr w:type="gramStart"/>
             <w:r>
               <w:rPr>
                 <w:rFonts w:ascii="Arial" w:eastAsia="Times New Roman" w:hAnsi="Arial"/>
@@ -1611,7 +1588,6 @@
               </w:rPr>
               <w:t>30.10.2014</w:t>
             </w:r>
-            <w:proofErr w:type="gramEnd"/>
           </w:p>
         </w:tc>
         <w:tc>
@@ -1656,16 +1632,7 @@
                 <w:spacing w:val="-6"/>
                 <w:lang w:val="en-US" w:eastAsia="cs-CZ"/>
               </w:rPr>
-              <w:t xml:space="preserve">&gt; </w:t>
-            </w:r>
-            <w:proofErr w:type="spellStart"/>
-            <w:r>
-              <w:rPr>
-                <w:rFonts w:ascii="Arial" w:eastAsia="Times New Roman" w:hAnsi="Arial"/>
-                <w:spacing w:val="-6"/>
-                <w:lang w:val="en-US" w:eastAsia="cs-CZ"/>
-              </w:rPr>
-              <w:t>zm</w:t>
+              <w:t>&gt; zm</w:t>
             </w:r>
             <w:r>
               <w:rPr>
@@ -1673,16 +1640,7 @@
                 <w:spacing w:val="-6"/>
                 <w:lang w:eastAsia="cs-CZ"/>
               </w:rPr>
-              <w:t>ěna</w:t>
-            </w:r>
-            <w:proofErr w:type="spellEnd"/>
-            <w:r>
-              <w:rPr>
-                <w:rFonts w:ascii="Arial" w:eastAsia="Times New Roman" w:hAnsi="Arial"/>
-                <w:spacing w:val="-6"/>
-                <w:lang w:eastAsia="cs-CZ"/>
-              </w:rPr>
-              <w:t xml:space="preserve"> správy</w:t>
+              <w:t>ěna správy</w:t>
             </w:r>
           </w:p>
         </w:tc>
@@ -1748,26 +1706,10 @@
     <w:p>
       <w:bookmarkStart w:id="25" w:name="_Toc293981572"/>
       <w:r>
-        <w:t>Aplikace běží na IIS serveru s </w:t>
-      </w:r>
-      <w:proofErr w:type="gramStart"/>
-      <w:r>
-        <w:t>podporou .NET</w:t>
-      </w:r>
-      <w:proofErr w:type="gramEnd"/>
-      <w:r>
-        <w:t xml:space="preserve"> 4. Nevyužívá žádnou databázi,</w:t>
-      </w:r>
-      <w:r>
-        <w:t xml:space="preserve"> po startu aplikace na </w:t>
-      </w:r>
-      <w:proofErr w:type="gramStart"/>
-      <w:r>
-        <w:t>serveru  se</w:t>
-      </w:r>
-      <w:proofErr w:type="gramEnd"/>
-      <w:r>
-        <w:t xml:space="preserve"> potřebná data načtou z</w:t>
+        <w:t>Aplikace běží na IIS serveru s podporou .NET 4. Nevyužívá žádnou databázi,</w:t>
+      </w:r>
+      <w:r>
+        <w:t xml:space="preserve"> po startu aplikace na serveru  se potřebná data načtou z</w:t>
       </w:r>
       <w:r>
         <w:t xml:space="preserve"> XML souborů a neustále se drží v paměti (řádově je několik MB).</w:t>
@@ -1990,21 +1932,7 @@
         <w:rPr>
           <w:lang w:eastAsia="cs-CZ"/>
         </w:rPr>
-        <w:t xml:space="preserve">XML soubory s databází, z níž jsou generovány stávající rozvrhy ve formátu </w:t>
-      </w:r>
-      <w:proofErr w:type="spellStart"/>
-      <w:r>
-        <w:rPr>
-          <w:lang w:eastAsia="cs-CZ"/>
-        </w:rPr>
-        <w:t>pdf</w:t>
-      </w:r>
-      <w:proofErr w:type="spellEnd"/>
-      <w:r>
-        <w:rPr>
-          <w:lang w:eastAsia="cs-CZ"/>
-        </w:rPr>
-        <w:t xml:space="preserve"> (např. </w:t>
+        <w:t xml:space="preserve">XML soubory s databází, z níž jsou generovány stávající rozvrhy ve formátu pdf (např. </w:t>
       </w:r>
       <w:r>
         <w:rPr>
@@ -2073,7 +2001,6 @@
         </w:rPr>
         <w:t xml:space="preserve">např. </w:t>
       </w:r>
-      <w:proofErr w:type="spellStart"/>
       <w:r>
         <w:rPr>
           <w:rFonts w:ascii="Courier New" w:hAnsi="Courier New" w:cs="Courier New"/>
@@ -2081,7 +2008,6 @@
         </w:rPr>
         <w:t>databaze</w:t>
       </w:r>
-      <w:proofErr w:type="spellEnd"/>
       <w:r>
         <w:rPr>
           <w:rFonts w:ascii="Courier New" w:hAnsi="Courier New" w:cs="Courier New"/>
@@ -2152,7 +2078,6 @@
         </w:rPr>
         <w:t xml:space="preserve"> </w:t>
       </w:r>
-      <w:proofErr w:type="gramStart"/>
       <w:r>
         <w:rPr>
           <w:rFonts w:ascii="Consolas" w:hAnsi="Consolas" w:cs="Consolas"/>
@@ -2164,7 +2089,6 @@
         </w:rPr>
         <w:t>&lt;?</w:t>
       </w:r>
-      <w:proofErr w:type="spellStart"/>
       <w:r>
         <w:rPr>
           <w:rFonts w:ascii="Consolas" w:hAnsi="Consolas" w:cs="Consolas"/>
@@ -2176,8 +2100,6 @@
         </w:rPr>
         <w:t>xml</w:t>
       </w:r>
-      <w:proofErr w:type="spellEnd"/>
-      <w:proofErr w:type="gramEnd"/>
       <w:r>
         <w:rPr>
           <w:rFonts w:ascii="Consolas" w:hAnsi="Consolas" w:cs="Consolas"/>
@@ -2189,7 +2111,6 @@
         </w:rPr>
         <w:t xml:space="preserve"> </w:t>
       </w:r>
-      <w:proofErr w:type="spellStart"/>
       <w:r>
         <w:rPr>
           <w:rFonts w:ascii="Consolas" w:hAnsi="Consolas" w:cs="Consolas"/>
@@ -2201,7 +2122,6 @@
         </w:rPr>
         <w:t>version</w:t>
       </w:r>
-      <w:proofErr w:type="spellEnd"/>
       <w:r>
         <w:rPr>
           <w:rFonts w:ascii="Consolas" w:hAnsi="Consolas" w:cs="Consolas"/>
@@ -2257,7 +2177,6 @@
         </w:rPr>
         <w:t xml:space="preserve"> </w:t>
       </w:r>
-      <w:proofErr w:type="spellStart"/>
       <w:r>
         <w:rPr>
           <w:rFonts w:ascii="Consolas" w:hAnsi="Consolas" w:cs="Consolas"/>
@@ -2269,7 +2188,6 @@
         </w:rPr>
         <w:t>encoding</w:t>
       </w:r>
-      <w:proofErr w:type="spellEnd"/>
       <w:r>
         <w:rPr>
           <w:rFonts w:ascii="Consolas" w:hAnsi="Consolas" w:cs="Consolas"/>
@@ -2354,7 +2272,6 @@
         </w:rPr>
         <w:t>&lt;</w:t>
       </w:r>
-      <w:proofErr w:type="spellStart"/>
       <w:r>
         <w:rPr>
           <w:rFonts w:ascii="Consolas" w:hAnsi="Consolas" w:cs="Consolas"/>
@@ -2366,7 +2283,6 @@
         </w:rPr>
         <w:t>TimetableInfo</w:t>
       </w:r>
-      <w:proofErr w:type="spellEnd"/>
       <w:r>
         <w:rPr>
           <w:rFonts w:ascii="Consolas" w:hAnsi="Consolas" w:cs="Consolas"/>
@@ -2378,7 +2294,6 @@
         </w:rPr>
         <w:t xml:space="preserve"> </w:t>
       </w:r>
-      <w:proofErr w:type="spellStart"/>
       <w:r>
         <w:rPr>
           <w:rFonts w:ascii="Consolas" w:hAnsi="Consolas" w:cs="Consolas"/>
@@ -2390,7 +2305,6 @@
         </w:rPr>
         <w:t>xmlns:xsi</w:t>
       </w:r>
-      <w:proofErr w:type="spellEnd"/>
       <w:r>
         <w:rPr>
           <w:rFonts w:ascii="Consolas" w:hAnsi="Consolas" w:cs="Consolas"/>
@@ -2422,9 +2336,19 @@
           <w:highlight w:val="white"/>
           <w:lang w:eastAsia="cs-CZ"/>
         </w:rPr>
-        <w:t>http://www.w3.org/2001/</w:t>
-      </w:r>
-      <w:proofErr w:type="spellStart"/>
+        <w:t>http://www.w3.org/2001/XMLSchema-instance</w:t>
+      </w:r>
+      <w:r>
+        <w:rPr>
+          <w:rFonts w:ascii="Consolas" w:hAnsi="Consolas" w:cs="Consolas"/>
+          <w:color w:val="000000"/>
+          <w:sz w:val="16"/>
+          <w:szCs w:val="16"/>
+          <w:highlight w:val="white"/>
+          <w:lang w:eastAsia="cs-CZ"/>
+        </w:rPr>
+        <w:t>"</w:t>
+      </w:r>
       <w:r>
         <w:rPr>
           <w:rFonts w:ascii="Consolas" w:hAnsi="Consolas" w:cs="Consolas"/>
@@ -2434,9 +2358,19 @@
           <w:highlight w:val="white"/>
           <w:lang w:eastAsia="cs-CZ"/>
         </w:rPr>
-        <w:t>XMLSchema</w:t>
-      </w:r>
-      <w:proofErr w:type="spellEnd"/>
+        <w:t xml:space="preserve"> </w:t>
+      </w:r>
+      <w:r>
+        <w:rPr>
+          <w:rFonts w:ascii="Consolas" w:hAnsi="Consolas" w:cs="Consolas"/>
+          <w:color w:val="FF0000"/>
+          <w:sz w:val="16"/>
+          <w:szCs w:val="16"/>
+          <w:highlight w:val="white"/>
+          <w:lang w:eastAsia="cs-CZ"/>
+        </w:rPr>
+        <w:t>xmlns:xsd</w:t>
+      </w:r>
       <w:r>
         <w:rPr>
           <w:rFonts w:ascii="Consolas" w:hAnsi="Consolas" w:cs="Consolas"/>
@@ -2446,7 +2380,7 @@
           <w:highlight w:val="white"/>
           <w:lang w:eastAsia="cs-CZ"/>
         </w:rPr>
-        <w:t>-instance</w:t>
+        <w:t>=</w:t>
       </w:r>
       <w:r>
         <w:rPr>
@@ -2468,67 +2402,8 @@
           <w:highlight w:val="white"/>
           <w:lang w:eastAsia="cs-CZ"/>
         </w:rPr>
-        <w:t xml:space="preserve"> </w:t>
-      </w:r>
-      <w:proofErr w:type="spellStart"/>
-      <w:r>
-        <w:rPr>
-          <w:rFonts w:ascii="Consolas" w:hAnsi="Consolas" w:cs="Consolas"/>
-          <w:color w:val="FF0000"/>
-          <w:sz w:val="16"/>
-          <w:szCs w:val="16"/>
-          <w:highlight w:val="white"/>
-          <w:lang w:eastAsia="cs-CZ"/>
-        </w:rPr>
-        <w:t>xmlns:xsd</w:t>
-      </w:r>
-      <w:proofErr w:type="spellEnd"/>
-      <w:r>
-        <w:rPr>
-          <w:rFonts w:ascii="Consolas" w:hAnsi="Consolas" w:cs="Consolas"/>
-          <w:color w:val="0000FF"/>
-          <w:sz w:val="16"/>
-          <w:szCs w:val="16"/>
-          <w:highlight w:val="white"/>
-          <w:lang w:eastAsia="cs-CZ"/>
-        </w:rPr>
-        <w:t>=</w:t>
-      </w:r>
-      <w:r>
-        <w:rPr>
-          <w:rFonts w:ascii="Consolas" w:hAnsi="Consolas" w:cs="Consolas"/>
-          <w:color w:val="000000"/>
-          <w:sz w:val="16"/>
-          <w:szCs w:val="16"/>
-          <w:highlight w:val="white"/>
-          <w:lang w:eastAsia="cs-CZ"/>
-        </w:rPr>
-        <w:t>"</w:t>
-      </w:r>
-      <w:r>
-        <w:rPr>
-          <w:rFonts w:ascii="Consolas" w:hAnsi="Consolas" w:cs="Consolas"/>
-          <w:color w:val="0000FF"/>
-          <w:sz w:val="16"/>
-          <w:szCs w:val="16"/>
-          <w:highlight w:val="white"/>
-          <w:lang w:eastAsia="cs-CZ"/>
-        </w:rPr>
-        <w:t>http://www.w3.org/2001/</w:t>
-      </w:r>
-      <w:proofErr w:type="spellStart"/>
-      <w:r>
-        <w:rPr>
-          <w:rFonts w:ascii="Consolas" w:hAnsi="Consolas" w:cs="Consolas"/>
-          <w:color w:val="0000FF"/>
-          <w:sz w:val="16"/>
-          <w:szCs w:val="16"/>
-          <w:highlight w:val="white"/>
-          <w:lang w:eastAsia="cs-CZ"/>
-        </w:rPr>
-        <w:t>XMLSchema</w:t>
-      </w:r>
-      <w:proofErr w:type="spellEnd"/>
+        <w:t>http://www.w3.org/2001/XMLSchema</w:t>
+      </w:r>
       <w:r>
         <w:rPr>
           <w:rFonts w:ascii="Consolas" w:hAnsi="Consolas" w:cs="Consolas"/>
@@ -2611,55 +2486,7 @@
           <w:highlight w:val="white"/>
           <w:lang w:eastAsia="cs-CZ"/>
         </w:rPr>
-        <w:t>http://</w:t>
-      </w:r>
-      <w:proofErr w:type="gramStart"/>
-      <w:r>
-        <w:rPr>
-          <w:rFonts w:ascii="Consolas" w:hAnsi="Consolas" w:cs="Consolas"/>
-          <w:color w:val="000000"/>
-          <w:sz w:val="16"/>
-          <w:szCs w:val="16"/>
-          <w:highlight w:val="white"/>
-          <w:lang w:eastAsia="cs-CZ"/>
-        </w:rPr>
-        <w:t>www</w:t>
-      </w:r>
-      <w:proofErr w:type="gramEnd"/>
-      <w:r>
-        <w:rPr>
-          <w:rFonts w:ascii="Consolas" w:hAnsi="Consolas" w:cs="Consolas"/>
-          <w:color w:val="000000"/>
-          <w:sz w:val="16"/>
-          <w:szCs w:val="16"/>
-          <w:highlight w:val="white"/>
-          <w:lang w:eastAsia="cs-CZ"/>
-        </w:rPr>
-        <w:t>.</w:t>
-      </w:r>
-      <w:proofErr w:type="gramStart"/>
-      <w:r>
-        <w:rPr>
-          <w:rFonts w:ascii="Consolas" w:hAnsi="Consolas" w:cs="Consolas"/>
-          <w:color w:val="000000"/>
-          <w:sz w:val="16"/>
-          <w:szCs w:val="16"/>
-          <w:highlight w:val="white"/>
-          <w:lang w:eastAsia="cs-CZ"/>
-        </w:rPr>
-        <w:t>km</w:t>
-      </w:r>
-      <w:proofErr w:type="gramEnd"/>
-      <w:r>
-        <w:rPr>
-          <w:rFonts w:ascii="Consolas" w:hAnsi="Consolas" w:cs="Consolas"/>
-          <w:color w:val="000000"/>
-          <w:sz w:val="16"/>
-          <w:szCs w:val="16"/>
-          <w:highlight w:val="white"/>
-          <w:lang w:eastAsia="cs-CZ"/>
-        </w:rPr>
-        <w:t>.fjfi.cvut.cz/rozvrh/info.pdf</w:t>
+        <w:t>http://www.km.fjfi.cvut.cz/rozvrh/info.pdf</w:t>
       </w:r>
       <w:r>
         <w:rPr>
@@ -2723,7 +2550,6 @@
         </w:rPr>
         <w:t xml:space="preserve">  &lt;</w:t>
       </w:r>
-      <w:proofErr w:type="spellStart"/>
       <w:r>
         <w:rPr>
           <w:rFonts w:ascii="Consolas" w:hAnsi="Consolas" w:cs="Consolas"/>
@@ -2735,7 +2561,6 @@
         </w:rPr>
         <w:t>Created</w:t>
       </w:r>
-      <w:proofErr w:type="spellEnd"/>
       <w:r>
         <w:rPr>
           <w:rFonts w:ascii="Consolas" w:hAnsi="Consolas" w:cs="Consolas"/>
@@ -2769,7 +2594,6 @@
         </w:rPr>
         <w:t>&lt;/</w:t>
       </w:r>
-      <w:proofErr w:type="spellStart"/>
       <w:r>
         <w:rPr>
           <w:rFonts w:ascii="Consolas" w:hAnsi="Consolas" w:cs="Consolas"/>
@@ -2781,7 +2605,6 @@
         </w:rPr>
         <w:t>Created</w:t>
       </w:r>
-      <w:proofErr w:type="spellEnd"/>
       <w:r>
         <w:rPr>
           <w:rFonts w:ascii="Consolas" w:hAnsi="Consolas" w:cs="Consolas"/>
@@ -2822,7 +2645,6 @@
         </w:rPr>
         <w:t xml:space="preserve">  &lt;</w:t>
       </w:r>
-      <w:proofErr w:type="spellStart"/>
       <w:r>
         <w:rPr>
           <w:rFonts w:ascii="Consolas" w:hAnsi="Consolas" w:cs="Consolas"/>
@@ -2834,7 +2656,6 @@
         </w:rPr>
         <w:t>SemesterStart</w:t>
       </w:r>
-      <w:proofErr w:type="spellEnd"/>
       <w:r>
         <w:rPr>
           <w:rFonts w:ascii="Consolas" w:hAnsi="Consolas" w:cs="Consolas"/>
@@ -2868,7 +2689,6 @@
         </w:rPr>
         <w:t>&lt;/</w:t>
       </w:r>
-      <w:proofErr w:type="spellStart"/>
       <w:r>
         <w:rPr>
           <w:rFonts w:ascii="Consolas" w:hAnsi="Consolas" w:cs="Consolas"/>
@@ -2880,7 +2700,6 @@
         </w:rPr>
         <w:t>SemesterStart</w:t>
       </w:r>
-      <w:proofErr w:type="spellEnd"/>
       <w:r>
         <w:rPr>
           <w:rFonts w:ascii="Consolas" w:hAnsi="Consolas" w:cs="Consolas"/>
@@ -2921,7 +2740,6 @@
         </w:rPr>
         <w:t xml:space="preserve">  &lt;</w:t>
       </w:r>
-      <w:proofErr w:type="spellStart"/>
       <w:r>
         <w:rPr>
           <w:rFonts w:ascii="Consolas" w:hAnsi="Consolas" w:cs="Consolas"/>
@@ -2933,7 +2751,6 @@
         </w:rPr>
         <w:t>SemesterEnd</w:t>
       </w:r>
-      <w:proofErr w:type="spellEnd"/>
       <w:r>
         <w:rPr>
           <w:rFonts w:ascii="Consolas" w:hAnsi="Consolas" w:cs="Consolas"/>
@@ -2967,7 +2784,6 @@
         </w:rPr>
         <w:t>&lt;/</w:t>
       </w:r>
-      <w:proofErr w:type="spellStart"/>
       <w:r>
         <w:rPr>
           <w:rFonts w:ascii="Consolas" w:hAnsi="Consolas" w:cs="Consolas"/>
@@ -2979,7 +2795,6 @@
         </w:rPr>
         <w:t>SemesterEnd</w:t>
       </w:r>
-      <w:proofErr w:type="spellEnd"/>
       <w:r>
         <w:rPr>
           <w:rFonts w:ascii="Consolas" w:hAnsi="Consolas" w:cs="Consolas"/>
@@ -3020,7 +2835,6 @@
         </w:rPr>
         <w:t xml:space="preserve">  &lt;</w:t>
       </w:r>
-      <w:proofErr w:type="spellStart"/>
       <w:r>
         <w:rPr>
           <w:rFonts w:ascii="Consolas" w:hAnsi="Consolas" w:cs="Consolas"/>
@@ -3032,7 +2846,6 @@
         </w:rPr>
         <w:t>TimetableLabel</w:t>
       </w:r>
-      <w:proofErr w:type="spellEnd"/>
       <w:r>
         <w:rPr>
           <w:rFonts w:ascii="Consolas" w:hAnsi="Consolas" w:cs="Consolas"/>
@@ -3066,7 +2879,6 @@
         </w:rPr>
         <w:t>&lt;/</w:t>
       </w:r>
-      <w:proofErr w:type="spellStart"/>
       <w:r>
         <w:rPr>
           <w:rFonts w:ascii="Consolas" w:hAnsi="Consolas" w:cs="Consolas"/>
@@ -3078,7 +2890,6 @@
         </w:rPr>
         <w:t>TimetableLabel</w:t>
       </w:r>
-      <w:proofErr w:type="spellEnd"/>
       <w:r>
         <w:rPr>
           <w:rFonts w:ascii="Consolas" w:hAnsi="Consolas" w:cs="Consolas"/>
@@ -3214,7 +3025,6 @@
         </w:rPr>
         <w:t xml:space="preserve">  &lt;</w:t>
       </w:r>
-      <w:proofErr w:type="spellStart"/>
       <w:r>
         <w:rPr>
           <w:rFonts w:ascii="Consolas" w:hAnsi="Consolas" w:cs="Consolas"/>
@@ -3226,7 +3036,6 @@
         </w:rPr>
         <w:t>SufixPoolLink</w:t>
       </w:r>
-      <w:proofErr w:type="spellEnd"/>
       <w:r>
         <w:rPr>
           <w:rFonts w:ascii="Consolas" w:hAnsi="Consolas" w:cs="Consolas"/>
@@ -3267,7 +3076,6 @@
         </w:rPr>
         <w:t>&lt;/</w:t>
       </w:r>
-      <w:proofErr w:type="spellStart"/>
       <w:r>
         <w:rPr>
           <w:rFonts w:ascii="Consolas" w:hAnsi="Consolas" w:cs="Consolas"/>
@@ -3279,7 +3087,6 @@
         </w:rPr>
         <w:t>TimetableInfo</w:t>
       </w:r>
-      <w:proofErr w:type="spellEnd"/>
       <w:r>
         <w:rPr>
           <w:rFonts w:ascii="Consolas" w:hAnsi="Consolas" w:cs="Consolas"/>
@@ -3337,21 +3144,7 @@
         <w:rPr>
           <w:lang w:eastAsia="cs-CZ"/>
         </w:rPr>
-        <w:t xml:space="preserve"> Dochází totiž k </w:t>
-      </w:r>
-      <w:proofErr w:type="spellStart"/>
-      <w:r>
-        <w:rPr>
-          <w:lang w:eastAsia="cs-CZ"/>
-        </w:rPr>
-        <w:t>parsování</w:t>
-      </w:r>
-      <w:proofErr w:type="spellEnd"/>
-      <w:r>
-        <w:rPr>
-          <w:lang w:eastAsia="cs-CZ"/>
-        </w:rPr>
-        <w:t xml:space="preserve"> všech souborů ve složce, kromě těch s koncovkou </w:t>
+        <w:t xml:space="preserve"> Dochází totiž k parsování všech souborů ve složce, kromě těch s koncovkou </w:t>
       </w:r>
       <w:r>
         <w:rPr>
@@ -3407,15 +3200,7 @@
         <w:t>admin</w:t>
       </w:r>
       <w:r>
-        <w:t xml:space="preserve"> je přístup do neveřejné konfigurační sekce. Hesla pro autentizaci jsou napevno umístěna ve zdrojovém kódu aplikaci ve formě </w:t>
-      </w:r>
-      <w:proofErr w:type="spellStart"/>
-      <w:r>
-        <w:t>heše</w:t>
-      </w:r>
-      <w:proofErr w:type="spellEnd"/>
-      <w:r>
-        <w:t>. Úspěšné i neúspěšné pokusy o přihlášení se zapisují do logovacího souboru</w:t>
+        <w:t xml:space="preserve"> je přístup do neveřejné konfigurační sekce. Hesla pro autentizaci jsou napevno umístěna ve zdrojovém kódu aplikaci ve formě heše. Úspěšné i neúspěšné pokusy o přihlášení se zapisují do logovacího souboru</w:t>
       </w:r>
       <w:r>
         <w:t xml:space="preserve"> (</w:t>
@@ -3423,13 +3208,8 @@
       <w:r>
         <w:t>http://mujrozvrh.fjfi.cvut.cz/</w:t>
       </w:r>
-      <w:proofErr w:type="spellStart"/>
-      <w:r>
-        <w:t>editable</w:t>
-      </w:r>
-      <w:proofErr w:type="spellEnd"/>
-      <w:r>
-        <w:t>/log.txt)</w:t>
+      <w:r>
+        <w:t>editable/log.txt)</w:t>
       </w:r>
       <w:r>
         <w:t xml:space="preserve">. </w:t>
@@ -3575,32 +3355,13 @@
         </w:numPr>
       </w:pPr>
       <w:r>
-        <w:t xml:space="preserve">Cesta </w:t>
-      </w:r>
-      <w:proofErr w:type="gramStart"/>
-      <w:r>
-        <w:t>ke</w:t>
-      </w:r>
-      <w:proofErr w:type="gramEnd"/>
-      <w:r>
-        <w:t xml:space="preserve"> XML souboru s databází. Ve stejném adresáři musí být i </w:t>
-      </w:r>
-      <w:proofErr w:type="gramStart"/>
-      <w:r>
-        <w:t xml:space="preserve">soubor s </w:t>
+        <w:t xml:space="preserve">Cesta ke XML souboru s databází. Ve stejném adresáři musí být i soubor s </w:t>
       </w:r>
       <w:r>
         <w:rPr>
           <w:rFonts w:ascii="Courier New" w:hAnsi="Courier New" w:cs="Courier New"/>
         </w:rPr>
-        <w:t>–info</w:t>
-      </w:r>
-      <w:proofErr w:type="gramEnd"/>
-      <w:r>
-        <w:rPr>
-          <w:rFonts w:ascii="Courier New" w:hAnsi="Courier New" w:cs="Courier New"/>
-        </w:rPr>
-        <w:t>.xml</w:t>
+        <w:t>–info.xml</w:t>
       </w:r>
       <w:r>
         <w:rPr>
@@ -3618,15 +3379,7 @@
         </w:numPr>
       </w:pPr>
       <w:r>
-        <w:t xml:space="preserve">Cesta do složky s XML soubory předchozích semestrů a jejich </w:t>
-      </w:r>
-      <w:proofErr w:type="spellStart"/>
-      <w:r>
-        <w:t>info</w:t>
-      </w:r>
-      <w:proofErr w:type="spellEnd"/>
-      <w:r>
-        <w:t xml:space="preserve"> souborů. Ve složce by nemělo být nic jiného.</w:t>
+        <w:t>Cesta do složky s XML soubory předchozích semestrů a jejich info souborů. Ve složce by nemělo být nic jiného.</w:t>
       </w:r>
     </w:p>
     <w:p>
@@ -3648,12 +3401,7 @@
     </w:p>
     <w:p>
       <w:r>
-        <w:t>Kliknutím na „Zrušit“ dojde ke zrušení vyplněných údajů a návratu k těm co jsou uložený v konfiguračním so</w:t>
-      </w:r>
-      <w:bookmarkStart w:id="85" w:name="_GoBack"/>
-      <w:bookmarkEnd w:id="85"/>
-      <w:r>
-        <w:t>uboru. „Uložit</w:t>
+        <w:t>Kliknutím na „Zrušit“ dojde ke zrušení vyplněných údajů a návratu k těm co jsou uložený v konfiguračním souboru. „Uložit</w:t>
       </w:r>
       <w:r>
         <w:t xml:space="preserve"> a Restartovat</w:t>
@@ -3668,15 +3416,7 @@
         <w:t>. Ten je umístěn pevně na aplikačním serveru na adrese „</w:t>
       </w:r>
       <w:r>
-        <w:t>~/</w:t>
-      </w:r>
-      <w:proofErr w:type="spellStart"/>
-      <w:r>
-        <w:t>Editable</w:t>
-      </w:r>
-      <w:proofErr w:type="spellEnd"/>
-      <w:r>
-        <w:t>/config.xml</w:t>
+        <w:t>~/Editable/config.xml</w:t>
       </w:r>
       <w:r>
         <w:t xml:space="preserve">“ čili </w:t>
@@ -3702,6 +3442,11 @@
       <w:r>
         <w:t>.</w:t>
       </w:r>
+      <w:r>
+        <w:t xml:space="preserve"> </w:t>
+      </w:r>
+      <w:bookmarkStart w:id="85" w:name="_GoBack"/>
+      <w:bookmarkEnd w:id="85"/>
     </w:p>
     <w:sectPr>
       <w:headerReference w:type="default" r:id="rId15"/>
@@ -3795,7 +3540,7 @@
         <w:sz w:val="18"/>
         <w:szCs w:val="18"/>
       </w:rPr>
-      <w:t>2</w:t>
+      <w:t>4</w:t>
     </w:r>
     <w:r>
       <w:rPr>

</xml_diff>

<commit_message>
bugfix - Obor menu, added new offline schedule
</commit_message>
<xml_diff>
--- a/Documents/Admin's manual/Administrátorská příručka aplikace MujRozvrh FJFI v1.0.docx
+++ b/Documents/Admin's manual/Administrátorská příručka aplikace MujRozvrh FJFI v1.0.docx
@@ -181,6 +181,7 @@
                               </w:rPr>
                               <w:t xml:space="preserve"> aplikace </w:t>
                             </w:r>
+                            <w:proofErr w:type="spellStart"/>
                             <w:r>
                               <w:rPr>
                                 <w:b/>
@@ -213,6 +214,7 @@
                               </w:rPr>
                               <w:t>h</w:t>
                             </w:r>
+                            <w:proofErr w:type="spellEnd"/>
                             <w:r>
                               <w:rPr>
                                 <w:b/>
@@ -1445,6 +1447,7 @@
               <w:spacing w:before="0" w:after="0" w:line="240" w:lineRule="auto"/>
               <w:jc w:val="left"/>
             </w:pPr>
+            <w:proofErr w:type="gramStart"/>
             <w:r>
               <w:rPr>
                 <w:rFonts w:ascii="Arial" w:eastAsia="Times New Roman" w:hAnsi="Arial"/>
@@ -1453,6 +1456,7 @@
               </w:rPr>
               <w:t>3.1.2014</w:t>
             </w:r>
+            <w:proofErr w:type="gramEnd"/>
           </w:p>
         </w:tc>
         <w:tc>
@@ -1497,7 +1501,25 @@
                 <w:spacing w:val="-6"/>
                 <w:lang w:eastAsia="cs-CZ"/>
               </w:rPr>
-              <w:t xml:space="preserve"> pro aplikaci na hostingu A</w:t>
+              <w:t xml:space="preserve"> pro aplikaci na </w:t>
+            </w:r>
+            <w:proofErr w:type="spellStart"/>
+            <w:r>
+              <w:rPr>
+                <w:rFonts w:ascii="Arial" w:eastAsia="Times New Roman" w:hAnsi="Arial"/>
+                <w:spacing w:val="-6"/>
+                <w:lang w:eastAsia="cs-CZ"/>
+              </w:rPr>
+              <w:t>hostingu</w:t>
+            </w:r>
+            <w:proofErr w:type="spellEnd"/>
+            <w:r>
+              <w:rPr>
+                <w:rFonts w:ascii="Arial" w:eastAsia="Times New Roman" w:hAnsi="Arial"/>
+                <w:spacing w:val="-6"/>
+                <w:lang w:eastAsia="cs-CZ"/>
+              </w:rPr>
+              <w:t xml:space="preserve"> A</w:t>
             </w:r>
             <w:r>
               <w:rPr>
@@ -1506,6 +1528,290 @@
                 <w:lang w:eastAsia="cs-CZ"/>
               </w:rPr>
               <w:t>spone.cz</w:t>
+            </w:r>
+          </w:p>
+        </w:tc>
+        <w:tc>
+          <w:tcPr>
+            <w:tcW w:w="1716" w:type="dxa"/>
+            <w:tcBorders>
+              <w:top w:val="single" w:sz="4" w:space="0" w:color="000000"/>
+              <w:left w:val="single" w:sz="4" w:space="0" w:color="000000"/>
+              <w:bottom w:val="single" w:sz="4" w:space="0" w:color="000000"/>
+              <w:right w:val="single" w:sz="12" w:space="0" w:color="000000"/>
+            </w:tcBorders>
+            <w:shd w:val="clear" w:color="auto" w:fill="auto"/>
+            <w:tcMar>
+              <w:top w:w="28" w:type="dxa"/>
+              <w:left w:w="57" w:type="dxa"/>
+              <w:bottom w:w="28" w:type="dxa"/>
+              <w:right w:w="57" w:type="dxa"/>
+            </w:tcMar>
+            <w:vAlign w:val="center"/>
+          </w:tcPr>
+          <w:p>
+            <w:pPr>
+              <w:spacing w:before="0" w:after="0" w:line="240" w:lineRule="auto"/>
+              <w:jc w:val="left"/>
+              <w:rPr>
+                <w:rFonts w:ascii="Arial" w:eastAsia="Times New Roman" w:hAnsi="Arial"/>
+                <w:spacing w:val="-6"/>
+                <w:lang w:eastAsia="cs-CZ"/>
+              </w:rPr>
+            </w:pPr>
+            <w:r>
+              <w:rPr>
+                <w:rFonts w:ascii="Arial" w:eastAsia="Times New Roman" w:hAnsi="Arial"/>
+                <w:spacing w:val="-6"/>
+                <w:lang w:eastAsia="cs-CZ"/>
+              </w:rPr>
+              <w:t>David Blatský</w:t>
+            </w:r>
+          </w:p>
+        </w:tc>
+      </w:tr>
+      <w:tr>
+        <w:trPr>
+          <w:trHeight w:hRule="exact" w:val="447"/>
+        </w:trPr>
+        <w:tc>
+          <w:tcPr>
+            <w:tcW w:w="1511" w:type="dxa"/>
+            <w:tcBorders>
+              <w:top w:val="single" w:sz="4" w:space="0" w:color="000000"/>
+              <w:left w:val="single" w:sz="12" w:space="0" w:color="000000"/>
+              <w:bottom w:val="single" w:sz="4" w:space="0" w:color="000000"/>
+              <w:right w:val="single" w:sz="4" w:space="0" w:color="000000"/>
+            </w:tcBorders>
+            <w:shd w:val="clear" w:color="auto" w:fill="auto"/>
+            <w:tcMar>
+              <w:top w:w="28" w:type="dxa"/>
+              <w:left w:w="57" w:type="dxa"/>
+              <w:bottom w:w="28" w:type="dxa"/>
+              <w:right w:w="57" w:type="dxa"/>
+            </w:tcMar>
+            <w:vAlign w:val="center"/>
+          </w:tcPr>
+          <w:p>
+            <w:pPr>
+              <w:spacing w:before="0" w:after="0" w:line="240" w:lineRule="auto"/>
+              <w:jc w:val="left"/>
+              <w:rPr>
+                <w:rFonts w:ascii="Arial" w:eastAsia="Times New Roman" w:hAnsi="Arial"/>
+                <w:spacing w:val="-6"/>
+                <w:lang w:eastAsia="cs-CZ"/>
+              </w:rPr>
+            </w:pPr>
+            <w:proofErr w:type="gramStart"/>
+            <w:r>
+              <w:rPr>
+                <w:rFonts w:ascii="Arial" w:eastAsia="Times New Roman" w:hAnsi="Arial"/>
+                <w:spacing w:val="-6"/>
+                <w:lang w:eastAsia="cs-CZ"/>
+              </w:rPr>
+              <w:t>30.10.2014</w:t>
+            </w:r>
+            <w:proofErr w:type="gramEnd"/>
+          </w:p>
+        </w:tc>
+        <w:tc>
+          <w:tcPr>
+            <w:tcW w:w="5894" w:type="dxa"/>
+            <w:tcBorders>
+              <w:top w:val="single" w:sz="4" w:space="0" w:color="000000"/>
+              <w:left w:val="single" w:sz="4" w:space="0" w:color="000000"/>
+              <w:bottom w:val="single" w:sz="4" w:space="0" w:color="000000"/>
+              <w:right w:val="single" w:sz="4" w:space="0" w:color="000000"/>
+            </w:tcBorders>
+            <w:shd w:val="clear" w:color="auto" w:fill="auto"/>
+            <w:tcMar>
+              <w:top w:w="28" w:type="dxa"/>
+              <w:left w:w="57" w:type="dxa"/>
+              <w:bottom w:w="28" w:type="dxa"/>
+              <w:right w:w="57" w:type="dxa"/>
+            </w:tcMar>
+            <w:vAlign w:val="center"/>
+          </w:tcPr>
+          <w:p>
+            <w:pPr>
+              <w:spacing w:before="0" w:after="0" w:line="240" w:lineRule="auto"/>
+              <w:jc w:val="left"/>
+              <w:rPr>
+                <w:rFonts w:ascii="Arial" w:eastAsia="Times New Roman" w:hAnsi="Arial"/>
+                <w:spacing w:val="-6"/>
+                <w:lang w:eastAsia="cs-CZ"/>
+              </w:rPr>
+            </w:pPr>
+            <w:r>
+              <w:rPr>
+                <w:rFonts w:ascii="Arial" w:eastAsia="Times New Roman" w:hAnsi="Arial"/>
+                <w:spacing w:val="-6"/>
+                <w:lang w:eastAsia="cs-CZ"/>
+              </w:rPr>
+              <w:t>Možnost přepínat rozvrhy =</w:t>
+            </w:r>
+            <w:r>
+              <w:rPr>
+                <w:rFonts w:ascii="Arial" w:eastAsia="Times New Roman" w:hAnsi="Arial"/>
+                <w:spacing w:val="-6"/>
+                <w:lang w:val="en-US" w:eastAsia="cs-CZ"/>
+              </w:rPr>
+              <w:t xml:space="preserve">&gt; </w:t>
+            </w:r>
+            <w:proofErr w:type="spellStart"/>
+            <w:r>
+              <w:rPr>
+                <w:rFonts w:ascii="Arial" w:eastAsia="Times New Roman" w:hAnsi="Arial"/>
+                <w:spacing w:val="-6"/>
+                <w:lang w:val="en-US" w:eastAsia="cs-CZ"/>
+              </w:rPr>
+              <w:t>zm</w:t>
+            </w:r>
+            <w:r>
+              <w:rPr>
+                <w:rFonts w:ascii="Arial" w:eastAsia="Times New Roman" w:hAnsi="Arial"/>
+                <w:spacing w:val="-6"/>
+                <w:lang w:eastAsia="cs-CZ"/>
+              </w:rPr>
+              <w:t>ěna</w:t>
+            </w:r>
+            <w:proofErr w:type="spellEnd"/>
+            <w:r>
+              <w:rPr>
+                <w:rFonts w:ascii="Arial" w:eastAsia="Times New Roman" w:hAnsi="Arial"/>
+                <w:spacing w:val="-6"/>
+                <w:lang w:eastAsia="cs-CZ"/>
+              </w:rPr>
+              <w:t xml:space="preserve"> správy</w:t>
+            </w:r>
+          </w:p>
+        </w:tc>
+        <w:tc>
+          <w:tcPr>
+            <w:tcW w:w="1716" w:type="dxa"/>
+            <w:tcBorders>
+              <w:top w:val="single" w:sz="4" w:space="0" w:color="000000"/>
+              <w:left w:val="single" w:sz="4" w:space="0" w:color="000000"/>
+              <w:bottom w:val="single" w:sz="4" w:space="0" w:color="000000"/>
+              <w:right w:val="single" w:sz="12" w:space="0" w:color="000000"/>
+            </w:tcBorders>
+            <w:shd w:val="clear" w:color="auto" w:fill="auto"/>
+            <w:tcMar>
+              <w:top w:w="28" w:type="dxa"/>
+              <w:left w:w="57" w:type="dxa"/>
+              <w:bottom w:w="28" w:type="dxa"/>
+              <w:right w:w="57" w:type="dxa"/>
+            </w:tcMar>
+            <w:vAlign w:val="center"/>
+          </w:tcPr>
+          <w:p>
+            <w:pPr>
+              <w:spacing w:before="0" w:after="0" w:line="240" w:lineRule="auto"/>
+              <w:jc w:val="left"/>
+              <w:rPr>
+                <w:rFonts w:ascii="Arial" w:eastAsia="Times New Roman" w:hAnsi="Arial"/>
+                <w:spacing w:val="-6"/>
+                <w:lang w:eastAsia="cs-CZ"/>
+              </w:rPr>
+            </w:pPr>
+            <w:r>
+              <w:rPr>
+                <w:rFonts w:ascii="Arial" w:eastAsia="Times New Roman" w:hAnsi="Arial"/>
+                <w:spacing w:val="-6"/>
+                <w:lang w:eastAsia="cs-CZ"/>
+              </w:rPr>
+              <w:t>David Blatský</w:t>
+            </w:r>
+          </w:p>
+        </w:tc>
+      </w:tr>
+      <w:tr>
+        <w:trPr>
+          <w:trHeight w:hRule="exact" w:val="447"/>
+        </w:trPr>
+        <w:tc>
+          <w:tcPr>
+            <w:tcW w:w="1511" w:type="dxa"/>
+            <w:tcBorders>
+              <w:top w:val="single" w:sz="4" w:space="0" w:color="000000"/>
+              <w:left w:val="single" w:sz="12" w:space="0" w:color="000000"/>
+              <w:bottom w:val="single" w:sz="4" w:space="0" w:color="000000"/>
+              <w:right w:val="single" w:sz="4" w:space="0" w:color="000000"/>
+            </w:tcBorders>
+            <w:shd w:val="clear" w:color="auto" w:fill="auto"/>
+            <w:tcMar>
+              <w:top w:w="28" w:type="dxa"/>
+              <w:left w:w="57" w:type="dxa"/>
+              <w:bottom w:w="28" w:type="dxa"/>
+              <w:right w:w="57" w:type="dxa"/>
+            </w:tcMar>
+            <w:vAlign w:val="center"/>
+          </w:tcPr>
+          <w:p>
+            <w:pPr>
+              <w:spacing w:before="0" w:after="0" w:line="240" w:lineRule="auto"/>
+              <w:jc w:val="left"/>
+              <w:rPr>
+                <w:rFonts w:ascii="Arial" w:eastAsia="Times New Roman" w:hAnsi="Arial"/>
+                <w:spacing w:val="-6"/>
+                <w:lang w:eastAsia="cs-CZ"/>
+              </w:rPr>
+            </w:pPr>
+            <w:proofErr w:type="gramStart"/>
+            <w:r>
+              <w:rPr>
+                <w:rFonts w:ascii="Arial" w:eastAsia="Times New Roman" w:hAnsi="Arial"/>
+                <w:spacing w:val="-6"/>
+                <w:lang w:eastAsia="cs-CZ"/>
+              </w:rPr>
+              <w:t>6</w:t>
+            </w:r>
+            <w:r>
+              <w:rPr>
+                <w:rFonts w:ascii="Arial" w:eastAsia="Times New Roman" w:hAnsi="Arial"/>
+                <w:spacing w:val="-6"/>
+                <w:lang w:eastAsia="cs-CZ"/>
+              </w:rPr>
+              <w:t>.12.2015</w:t>
+            </w:r>
+            <w:proofErr w:type="gramEnd"/>
+          </w:p>
+        </w:tc>
+        <w:tc>
+          <w:tcPr>
+            <w:tcW w:w="5894" w:type="dxa"/>
+            <w:tcBorders>
+              <w:top w:val="single" w:sz="4" w:space="0" w:color="000000"/>
+              <w:left w:val="single" w:sz="4" w:space="0" w:color="000000"/>
+              <w:bottom w:val="single" w:sz="4" w:space="0" w:color="000000"/>
+              <w:right w:val="single" w:sz="4" w:space="0" w:color="000000"/>
+            </w:tcBorders>
+            <w:shd w:val="clear" w:color="auto" w:fill="auto"/>
+            <w:tcMar>
+              <w:top w:w="28" w:type="dxa"/>
+              <w:left w:w="57" w:type="dxa"/>
+              <w:bottom w:w="28" w:type="dxa"/>
+              <w:right w:w="57" w:type="dxa"/>
+            </w:tcMar>
+            <w:vAlign w:val="center"/>
+          </w:tcPr>
+          <w:p>
+            <w:pPr>
+              <w:spacing w:before="0" w:after="0" w:line="240" w:lineRule="auto"/>
+              <w:jc w:val="left"/>
+              <w:rPr>
+                <w:rFonts w:ascii="Arial" w:eastAsia="Times New Roman" w:hAnsi="Arial"/>
+                <w:spacing w:val="-6"/>
+                <w:lang w:eastAsia="cs-CZ"/>
+              </w:rPr>
+            </w:pPr>
+            <w:r>
+              <w:rPr>
+                <w:rFonts w:ascii="Arial" w:eastAsia="Times New Roman" w:hAnsi="Arial"/>
+                <w:spacing w:val="-6"/>
+                <w:lang w:eastAsia="cs-CZ"/>
+              </w:rPr>
+              <w:t>Všechny XML v jedné složce</w:t>
             </w:r>
           </w:p>
         </w:tc>
@@ -1580,14 +1886,16 @@
                 <w:lang w:eastAsia="cs-CZ"/>
               </w:rPr>
             </w:pPr>
+            <w:proofErr w:type="gramStart"/>
             <w:r>
               <w:rPr>
                 <w:rFonts w:ascii="Arial" w:eastAsia="Times New Roman" w:hAnsi="Arial"/>
                 <w:spacing w:val="-6"/>
                 <w:lang w:eastAsia="cs-CZ"/>
               </w:rPr>
-              <w:t>30.10.2014</w:t>
+              <w:t>7.12.2015</w:t>
             </w:r>
+            <w:proofErr w:type="gramEnd"/>
           </w:p>
         </w:tc>
         <w:tc>
@@ -1624,23 +1932,7 @@
                 <w:spacing w:val="-6"/>
                 <w:lang w:eastAsia="cs-CZ"/>
               </w:rPr>
-              <w:t>Možnost přepínat rozvrhy =</w:t>
-            </w:r>
-            <w:r>
-              <w:rPr>
-                <w:rFonts w:ascii="Arial" w:eastAsia="Times New Roman" w:hAnsi="Arial"/>
-                <w:spacing w:val="-6"/>
-                <w:lang w:val="en-US" w:eastAsia="cs-CZ"/>
-              </w:rPr>
-              <w:t>&gt; zm</w:t>
-            </w:r>
-            <w:r>
-              <w:rPr>
-                <w:rFonts w:ascii="Arial" w:eastAsia="Times New Roman" w:hAnsi="Arial"/>
-                <w:spacing w:val="-6"/>
-                <w:lang w:eastAsia="cs-CZ"/>
-              </w:rPr>
-              <w:t>ěna správy</w:t>
+              <w:t>Ve složce s XML musí být index.txt</w:t>
             </w:r>
           </w:p>
         </w:tc>
@@ -1706,10 +1998,26 @@
     <w:p>
       <w:bookmarkStart w:id="25" w:name="_Toc293981572"/>
       <w:r>
-        <w:t>Aplikace běží na IIS serveru s podporou .NET 4. Nevyužívá žádnou databázi,</w:t>
-      </w:r>
-      <w:r>
-        <w:t xml:space="preserve"> po startu aplikace na serveru  se potřebná data načtou z</w:t>
+        <w:t>Aplikace běží na IIS serveru s </w:t>
+      </w:r>
+      <w:proofErr w:type="gramStart"/>
+      <w:r>
+        <w:t>podporou .NET</w:t>
+      </w:r>
+      <w:proofErr w:type="gramEnd"/>
+      <w:r>
+        <w:t xml:space="preserve"> 4. Nevyužívá žádnou databázi,</w:t>
+      </w:r>
+      <w:r>
+        <w:t xml:space="preserve"> po startu aplikace na </w:t>
+      </w:r>
+      <w:proofErr w:type="gramStart"/>
+      <w:r>
+        <w:t>serveru  se</w:t>
+      </w:r>
+      <w:proofErr w:type="gramEnd"/>
+      <w:r>
+        <w:t xml:space="preserve"> potřebná data načtou z</w:t>
       </w:r>
       <w:r>
         <w:t xml:space="preserve"> XML souborů a neustále se drží v paměti (řádově je několik MB).</w:t>
@@ -1730,7 +2038,13 @@
         </w:r>
       </w:hyperlink>
       <w:r>
-        <w:t xml:space="preserve"> a testovací verze na adrese </w:t>
+        <w:t xml:space="preserve"> </w:t>
+      </w:r>
+      <w:r>
+        <w:t xml:space="preserve">(včetně adresy s prefixem www) </w:t>
+      </w:r>
+      <w:r>
+        <w:t xml:space="preserve">a testovací verze na adrese </w:t>
       </w:r>
       <w:hyperlink r:id="rId10" w:history="1">
         <w:r>
@@ -1896,7 +2210,13 @@
         <w:rPr>
           <w:lang w:eastAsia="cs-CZ"/>
         </w:rPr>
-        <w:t>rozvrh každého semestru</w:t>
+        <w:t>rozvrh</w:t>
+      </w:r>
+      <w:r>
+        <w:rPr>
+          <w:lang w:eastAsia="cs-CZ"/>
+        </w:rPr>
+        <w:t>y</w:t>
       </w:r>
       <w:r>
         <w:rPr>
@@ -1914,7 +2234,19 @@
         <w:rPr>
           <w:lang w:eastAsia="cs-CZ"/>
         </w:rPr>
-        <w:t>sou:</w:t>
+        <w:t>sou</w:t>
+      </w:r>
+      <w:r>
+        <w:rPr>
+          <w:lang w:eastAsia="cs-CZ"/>
+        </w:rPr>
+        <w:t xml:space="preserve"> soubory kódované v UTF-8 umístěné všechny v jedné složce</w:t>
+      </w:r>
+      <w:r>
+        <w:rPr>
+          <w:lang w:eastAsia="cs-CZ"/>
+        </w:rPr>
+        <w:t>:</w:t>
       </w:r>
     </w:p>
     <w:p>
@@ -1932,21 +2264,169 @@
         <w:rPr>
           <w:lang w:eastAsia="cs-CZ"/>
         </w:rPr>
-        <w:t xml:space="preserve">XML soubory s databází, z níž jsou generovány stávající rozvrhy ve formátu pdf (např. </w:t>
+        <w:t xml:space="preserve">Textový soubor </w:t>
       </w:r>
       <w:r>
         <w:rPr>
           <w:rFonts w:ascii="Courier New" w:hAnsi="Courier New" w:cs="Courier New"/>
           <w:lang w:eastAsia="cs-CZ"/>
         </w:rPr>
+        <w:t>index.txt</w:t>
+      </w:r>
+      <w:r>
+        <w:rPr>
+          <w:lang w:eastAsia="cs-CZ"/>
+        </w:rPr>
+        <w:t xml:space="preserve"> se seznamem databázových XML souborů. Na každém řádku jeden.</w:t>
+      </w:r>
+    </w:p>
+    <w:p>
+      <w:pPr>
+        <w:suppressAutoHyphens w:val="0"/>
+        <w:autoSpaceDE w:val="0"/>
+        <w:adjustRightInd w:val="0"/>
+        <w:spacing w:before="0" w:after="0" w:line="240" w:lineRule="auto"/>
+        <w:ind w:left="357"/>
+        <w:jc w:val="left"/>
+        <w:textAlignment w:val="auto"/>
+        <w:rPr>
+          <w:rFonts w:ascii="Consolas" w:hAnsi="Consolas" w:cs="Consolas"/>
+          <w:color w:val="000000"/>
+          <w:sz w:val="16"/>
+          <w:szCs w:val="16"/>
+          <w:highlight w:val="white"/>
+          <w:lang w:eastAsia="cs-CZ"/>
+        </w:rPr>
+      </w:pPr>
+      <w:r>
+        <w:rPr>
+          <w:rFonts w:ascii="Consolas" w:hAnsi="Consolas" w:cs="Consolas"/>
+          <w:color w:val="000000"/>
+          <w:sz w:val="16"/>
+          <w:szCs w:val="16"/>
+          <w:highlight w:val="white"/>
+          <w:lang w:eastAsia="cs-CZ"/>
+        </w:rPr>
+        <w:t>13-14-</w:t>
+      </w:r>
+      <w:proofErr w:type="gramStart"/>
+      <w:r>
+        <w:rPr>
+          <w:rFonts w:ascii="Consolas" w:hAnsi="Consolas" w:cs="Consolas"/>
+          <w:color w:val="000000"/>
+          <w:sz w:val="16"/>
+          <w:szCs w:val="16"/>
+          <w:highlight w:val="white"/>
+          <w:lang w:eastAsia="cs-CZ"/>
+        </w:rPr>
+        <w:t>letni.xml</w:t>
+      </w:r>
+      <w:proofErr w:type="gramEnd"/>
+    </w:p>
+    <w:p>
+      <w:pPr>
+        <w:suppressAutoHyphens w:val="0"/>
+        <w:autoSpaceDE w:val="0"/>
+        <w:adjustRightInd w:val="0"/>
+        <w:spacing w:before="0" w:after="0" w:line="240" w:lineRule="auto"/>
+        <w:ind w:left="357"/>
+        <w:jc w:val="left"/>
+        <w:textAlignment w:val="auto"/>
+        <w:rPr>
+          <w:rFonts w:ascii="Consolas" w:hAnsi="Consolas" w:cs="Consolas"/>
+          <w:color w:val="000000"/>
+          <w:sz w:val="16"/>
+          <w:szCs w:val="16"/>
+          <w:highlight w:val="white"/>
+          <w:lang w:eastAsia="cs-CZ"/>
+        </w:rPr>
+      </w:pPr>
+      <w:r>
+        <w:rPr>
+          <w:rFonts w:ascii="Consolas" w:hAnsi="Consolas" w:cs="Consolas"/>
+          <w:color w:val="000000"/>
+          <w:sz w:val="16"/>
+          <w:szCs w:val="16"/>
+          <w:highlight w:val="white"/>
+          <w:lang w:eastAsia="cs-CZ"/>
+        </w:rPr>
+        <w:t>13-14-zimni.xml</w:t>
+      </w:r>
+    </w:p>
+    <w:p>
+      <w:pPr>
+        <w:suppressAutoHyphens w:val="0"/>
+        <w:autoSpaceDE w:val="0"/>
+        <w:adjustRightInd w:val="0"/>
+        <w:spacing w:before="0" w:after="0" w:line="240" w:lineRule="auto"/>
+        <w:ind w:left="357"/>
+        <w:jc w:val="left"/>
+        <w:textAlignment w:val="auto"/>
+        <w:rPr>
+          <w:rFonts w:ascii="Consolas" w:hAnsi="Consolas" w:cs="Consolas"/>
+          <w:color w:val="000000"/>
+          <w:sz w:val="16"/>
+          <w:szCs w:val="16"/>
+          <w:highlight w:val="white"/>
+          <w:lang w:eastAsia="cs-CZ"/>
+        </w:rPr>
+      </w:pPr>
+      <w:r>
+        <w:rPr>
+          <w:rFonts w:ascii="Consolas" w:hAnsi="Consolas" w:cs="Consolas"/>
+          <w:color w:val="000000"/>
+          <w:sz w:val="16"/>
+          <w:szCs w:val="16"/>
+          <w:highlight w:val="white"/>
+          <w:lang w:eastAsia="cs-CZ"/>
+        </w:rPr>
+        <w:t>14-15-</w:t>
+      </w:r>
+      <w:proofErr w:type="gramStart"/>
+      <w:r>
+        <w:rPr>
+          <w:rFonts w:ascii="Consolas" w:hAnsi="Consolas" w:cs="Consolas"/>
+          <w:color w:val="000000"/>
+          <w:sz w:val="16"/>
+          <w:szCs w:val="16"/>
+          <w:highlight w:val="white"/>
+          <w:lang w:eastAsia="cs-CZ"/>
+        </w:rPr>
+        <w:t>letni.xml</w:t>
+      </w:r>
+      <w:proofErr w:type="gramEnd"/>
+    </w:p>
+    <w:p>
+      <w:pPr>
+        <w:suppressAutoHyphens w:val="0"/>
+        <w:autoSpaceDE w:val="0"/>
+        <w:adjustRightInd w:val="0"/>
+        <w:spacing w:before="0" w:after="0" w:line="240" w:lineRule="auto"/>
+        <w:ind w:left="357"/>
+        <w:jc w:val="left"/>
+        <w:textAlignment w:val="auto"/>
+        <w:rPr>
+          <w:rFonts w:ascii="Consolas" w:hAnsi="Consolas" w:cs="Consolas"/>
+          <w:color w:val="000000"/>
+          <w:sz w:val="16"/>
+          <w:szCs w:val="16"/>
+          <w:highlight w:val="white"/>
+          <w:lang w:eastAsia="cs-CZ"/>
+        </w:rPr>
+      </w:pPr>
+      <w:r>
+        <w:rPr>
+          <w:rFonts w:ascii="Consolas" w:hAnsi="Consolas" w:cs="Consolas"/>
+          <w:color w:val="000000"/>
+          <w:sz w:val="16"/>
+          <w:szCs w:val="16"/>
+          <w:highlight w:val="white"/>
+          <w:lang w:eastAsia="cs-CZ"/>
+        </w:rPr>
         <w:t>databaze.xml</w:t>
       </w:r>
-      <w:r>
-        <w:rPr>
-          <w:lang w:eastAsia="cs-CZ"/>
-        </w:rPr>
-        <w:t>)</w:t>
-      </w:r>
+      <w:bookmarkStart w:id="84" w:name="_GoBack"/>
+      <w:bookmarkEnd w:id="84"/>
     </w:p>
     <w:p>
       <w:pPr>
@@ -1963,6 +2443,51 @@
         <w:rPr>
           <w:lang w:eastAsia="cs-CZ"/>
         </w:rPr>
+        <w:t xml:space="preserve">XML soubory s databází, z níž jsou generovány stávající rozvrhy ve formátu </w:t>
+      </w:r>
+      <w:proofErr w:type="spellStart"/>
+      <w:r>
+        <w:rPr>
+          <w:lang w:eastAsia="cs-CZ"/>
+        </w:rPr>
+        <w:t>pdf</w:t>
+      </w:r>
+      <w:proofErr w:type="spellEnd"/>
+      <w:r>
+        <w:rPr>
+          <w:lang w:eastAsia="cs-CZ"/>
+        </w:rPr>
+        <w:t xml:space="preserve"> (např. </w:t>
+      </w:r>
+      <w:r>
+        <w:rPr>
+          <w:rFonts w:ascii="Courier New" w:hAnsi="Courier New" w:cs="Courier New"/>
+          <w:lang w:eastAsia="cs-CZ"/>
+        </w:rPr>
+        <w:t>databaze.xml</w:t>
+      </w:r>
+      <w:r>
+        <w:rPr>
+          <w:lang w:eastAsia="cs-CZ"/>
+        </w:rPr>
+        <w:t>)</w:t>
+      </w:r>
+    </w:p>
+    <w:p>
+      <w:pPr>
+        <w:pStyle w:val="Odstavecseseznamem"/>
+        <w:numPr>
+          <w:ilvl w:val="0"/>
+          <w:numId w:val="15"/>
+        </w:numPr>
+        <w:rPr>
+          <w:lang w:eastAsia="cs-CZ"/>
+        </w:rPr>
+      </w:pPr>
+      <w:r>
+        <w:rPr>
+          <w:lang w:eastAsia="cs-CZ"/>
+        </w:rPr>
         <w:t>Do</w:t>
       </w:r>
       <w:r>
@@ -1993,7 +2518,34 @@
         <w:rPr>
           <w:lang w:eastAsia="cs-CZ"/>
         </w:rPr>
-        <w:t xml:space="preserve"> soubory s informací o rozvrhu budou mít jména </w:t>
+        <w:t xml:space="preserve"> soubory</w:t>
+      </w:r>
+      <w:r>
+        <w:rPr>
+          <w:lang w:eastAsia="cs-CZ"/>
+        </w:rPr>
+        <w:t xml:space="preserve"> (ke každému databázovému </w:t>
+      </w:r>
+      <w:proofErr w:type="spellStart"/>
+      <w:r>
+        <w:rPr>
+          <w:rFonts w:ascii="Courier New" w:hAnsi="Courier New" w:cs="Courier New"/>
+          <w:lang w:eastAsia="cs-CZ"/>
+        </w:rPr>
+        <w:t>xml</w:t>
+      </w:r>
+      <w:proofErr w:type="spellEnd"/>
+      <w:r>
+        <w:rPr>
+          <w:lang w:eastAsia="cs-CZ"/>
+        </w:rPr>
+        <w:t xml:space="preserve"> jeden)</w:t>
+      </w:r>
+      <w:r>
+        <w:rPr>
+          <w:lang w:eastAsia="cs-CZ"/>
+        </w:rPr>
+        <w:t xml:space="preserve"> s informací o rozvrhu budou mít jména </w:t>
       </w:r>
       <w:r>
         <w:rPr>
@@ -2013,21 +2565,7 @@
           <w:rFonts w:ascii="Courier New" w:hAnsi="Courier New" w:cs="Courier New"/>
           <w:lang w:eastAsia="cs-CZ"/>
         </w:rPr>
-        <w:t>-</w:t>
-      </w:r>
-      <w:r>
-        <w:rPr>
-          <w:rFonts w:ascii="Courier New" w:hAnsi="Courier New" w:cs="Courier New"/>
-          <w:lang w:eastAsia="cs-CZ"/>
-        </w:rPr>
-        <w:t xml:space="preserve"> </w:t>
-      </w:r>
-      <w:r>
-        <w:rPr>
-          <w:rFonts w:ascii="Courier New" w:hAnsi="Courier New" w:cs="Courier New"/>
-          <w:lang w:eastAsia="cs-CZ"/>
-        </w:rPr>
-        <w:t>info</w:t>
+        <w:t>-info</w:t>
       </w:r>
       <w:r>
         <w:rPr>
@@ -2078,6 +2616,7 @@
         </w:rPr>
         <w:t xml:space="preserve"> </w:t>
       </w:r>
+      <w:proofErr w:type="gramStart"/>
       <w:r>
         <w:rPr>
           <w:rFonts w:ascii="Consolas" w:hAnsi="Consolas" w:cs="Consolas"/>
@@ -2089,6 +2628,7 @@
         </w:rPr>
         <w:t>&lt;?</w:t>
       </w:r>
+      <w:proofErr w:type="spellStart"/>
       <w:r>
         <w:rPr>
           <w:rFonts w:ascii="Consolas" w:hAnsi="Consolas" w:cs="Consolas"/>
@@ -2100,6 +2640,8 @@
         </w:rPr>
         <w:t>xml</w:t>
       </w:r>
+      <w:proofErr w:type="spellEnd"/>
+      <w:proofErr w:type="gramEnd"/>
       <w:r>
         <w:rPr>
           <w:rFonts w:ascii="Consolas" w:hAnsi="Consolas" w:cs="Consolas"/>
@@ -2111,6 +2653,7 @@
         </w:rPr>
         <w:t xml:space="preserve"> </w:t>
       </w:r>
+      <w:proofErr w:type="spellStart"/>
       <w:r>
         <w:rPr>
           <w:rFonts w:ascii="Consolas" w:hAnsi="Consolas" w:cs="Consolas"/>
@@ -2122,6 +2665,7 @@
         </w:rPr>
         <w:t>version</w:t>
       </w:r>
+      <w:proofErr w:type="spellEnd"/>
       <w:r>
         <w:rPr>
           <w:rFonts w:ascii="Consolas" w:hAnsi="Consolas" w:cs="Consolas"/>
@@ -2177,6 +2721,7 @@
         </w:rPr>
         <w:t xml:space="preserve"> </w:t>
       </w:r>
+      <w:proofErr w:type="spellStart"/>
       <w:r>
         <w:rPr>
           <w:rFonts w:ascii="Consolas" w:hAnsi="Consolas" w:cs="Consolas"/>
@@ -2188,6 +2733,7 @@
         </w:rPr>
         <w:t>encoding</w:t>
       </w:r>
+      <w:proofErr w:type="spellEnd"/>
       <w:r>
         <w:rPr>
           <w:rFonts w:ascii="Consolas" w:hAnsi="Consolas" w:cs="Consolas"/>
@@ -2272,6 +2818,7 @@
         </w:rPr>
         <w:t>&lt;</w:t>
       </w:r>
+      <w:proofErr w:type="spellStart"/>
       <w:r>
         <w:rPr>
           <w:rFonts w:ascii="Consolas" w:hAnsi="Consolas" w:cs="Consolas"/>
@@ -2283,6 +2830,7 @@
         </w:rPr>
         <w:t>TimetableInfo</w:t>
       </w:r>
+      <w:proofErr w:type="spellEnd"/>
       <w:r>
         <w:rPr>
           <w:rFonts w:ascii="Consolas" w:hAnsi="Consolas" w:cs="Consolas"/>
@@ -2294,6 +2842,7 @@
         </w:rPr>
         <w:t xml:space="preserve"> </w:t>
       </w:r>
+      <w:proofErr w:type="spellStart"/>
       <w:r>
         <w:rPr>
           <w:rFonts w:ascii="Consolas" w:hAnsi="Consolas" w:cs="Consolas"/>
@@ -2305,6 +2854,7 @@
         </w:rPr>
         <w:t>xmlns:xsi</w:t>
       </w:r>
+      <w:proofErr w:type="spellEnd"/>
       <w:r>
         <w:rPr>
           <w:rFonts w:ascii="Consolas" w:hAnsi="Consolas" w:cs="Consolas"/>
@@ -2336,7 +2886,31 @@
           <w:highlight w:val="white"/>
           <w:lang w:eastAsia="cs-CZ"/>
         </w:rPr>
-        <w:t>http://www.w3.org/2001/XMLSchema-instance</w:t>
+        <w:t>http://www.w3.org/2001/</w:t>
+      </w:r>
+      <w:proofErr w:type="spellStart"/>
+      <w:r>
+        <w:rPr>
+          <w:rFonts w:ascii="Consolas" w:hAnsi="Consolas" w:cs="Consolas"/>
+          <w:color w:val="0000FF"/>
+          <w:sz w:val="16"/>
+          <w:szCs w:val="16"/>
+          <w:highlight w:val="white"/>
+          <w:lang w:eastAsia="cs-CZ"/>
+        </w:rPr>
+        <w:t>XMLSchema</w:t>
+      </w:r>
+      <w:proofErr w:type="spellEnd"/>
+      <w:r>
+        <w:rPr>
+          <w:rFonts w:ascii="Consolas" w:hAnsi="Consolas" w:cs="Consolas"/>
+          <w:color w:val="0000FF"/>
+          <w:sz w:val="16"/>
+          <w:szCs w:val="16"/>
+          <w:highlight w:val="white"/>
+          <w:lang w:eastAsia="cs-CZ"/>
+        </w:rPr>
+        <w:t>-instance</w:t>
       </w:r>
       <w:r>
         <w:rPr>
@@ -2360,6 +2934,7 @@
         </w:rPr>
         <w:t xml:space="preserve"> </w:t>
       </w:r>
+      <w:proofErr w:type="spellStart"/>
       <w:r>
         <w:rPr>
           <w:rFonts w:ascii="Consolas" w:hAnsi="Consolas" w:cs="Consolas"/>
@@ -2371,6 +2946,7 @@
         </w:rPr>
         <w:t>xmlns:xsd</w:t>
       </w:r>
+      <w:proofErr w:type="spellEnd"/>
       <w:r>
         <w:rPr>
           <w:rFonts w:ascii="Consolas" w:hAnsi="Consolas" w:cs="Consolas"/>
@@ -2402,8 +2978,21 @@
           <w:highlight w:val="white"/>
           <w:lang w:eastAsia="cs-CZ"/>
         </w:rPr>
-        <w:t>http://www.w3.org/2001/XMLSchema</w:t>
-      </w:r>
+        <w:t>http://www.w3.org/2001/</w:t>
+      </w:r>
+      <w:proofErr w:type="spellStart"/>
+      <w:r>
+        <w:rPr>
+          <w:rFonts w:ascii="Consolas" w:hAnsi="Consolas" w:cs="Consolas"/>
+          <w:color w:val="0000FF"/>
+          <w:sz w:val="16"/>
+          <w:szCs w:val="16"/>
+          <w:highlight w:val="white"/>
+          <w:lang w:eastAsia="cs-CZ"/>
+        </w:rPr>
+        <w:t>XMLSchema</w:t>
+      </w:r>
+      <w:proofErr w:type="spellEnd"/>
       <w:r>
         <w:rPr>
           <w:rFonts w:ascii="Consolas" w:hAnsi="Consolas" w:cs="Consolas"/>
@@ -2486,7 +3075,55 @@
           <w:highlight w:val="white"/>
           <w:lang w:eastAsia="cs-CZ"/>
         </w:rPr>
-        <w:t>http://www.km.fjfi.cvut.cz/rozvrh/info.pdf</w:t>
+        <w:t>http://</w:t>
+      </w:r>
+      <w:proofErr w:type="gramStart"/>
+      <w:r>
+        <w:rPr>
+          <w:rFonts w:ascii="Consolas" w:hAnsi="Consolas" w:cs="Consolas"/>
+          <w:color w:val="000000"/>
+          <w:sz w:val="16"/>
+          <w:szCs w:val="16"/>
+          <w:highlight w:val="white"/>
+          <w:lang w:eastAsia="cs-CZ"/>
+        </w:rPr>
+        <w:t>www</w:t>
+      </w:r>
+      <w:proofErr w:type="gramEnd"/>
+      <w:r>
+        <w:rPr>
+          <w:rFonts w:ascii="Consolas" w:hAnsi="Consolas" w:cs="Consolas"/>
+          <w:color w:val="000000"/>
+          <w:sz w:val="16"/>
+          <w:szCs w:val="16"/>
+          <w:highlight w:val="white"/>
+          <w:lang w:eastAsia="cs-CZ"/>
+        </w:rPr>
+        <w:t>.</w:t>
+      </w:r>
+      <w:proofErr w:type="gramStart"/>
+      <w:r>
+        <w:rPr>
+          <w:rFonts w:ascii="Consolas" w:hAnsi="Consolas" w:cs="Consolas"/>
+          <w:color w:val="000000"/>
+          <w:sz w:val="16"/>
+          <w:szCs w:val="16"/>
+          <w:highlight w:val="white"/>
+          <w:lang w:eastAsia="cs-CZ"/>
+        </w:rPr>
+        <w:t>km</w:t>
+      </w:r>
+      <w:proofErr w:type="gramEnd"/>
+      <w:r>
+        <w:rPr>
+          <w:rFonts w:ascii="Consolas" w:hAnsi="Consolas" w:cs="Consolas"/>
+          <w:color w:val="000000"/>
+          <w:sz w:val="16"/>
+          <w:szCs w:val="16"/>
+          <w:highlight w:val="white"/>
+          <w:lang w:eastAsia="cs-CZ"/>
+        </w:rPr>
+        <w:t>.fjfi.cvut.cz/rozvrh/info.pdf</w:t>
       </w:r>
       <w:r>
         <w:rPr>
@@ -2550,6 +3187,7 @@
         </w:rPr>
         <w:t xml:space="preserve">  &lt;</w:t>
       </w:r>
+      <w:proofErr w:type="spellStart"/>
       <w:r>
         <w:rPr>
           <w:rFonts w:ascii="Consolas" w:hAnsi="Consolas" w:cs="Consolas"/>
@@ -2561,6 +3199,7 @@
         </w:rPr>
         <w:t>Created</w:t>
       </w:r>
+      <w:proofErr w:type="spellEnd"/>
       <w:r>
         <w:rPr>
           <w:rFonts w:ascii="Consolas" w:hAnsi="Consolas" w:cs="Consolas"/>
@@ -2594,6 +3233,7 @@
         </w:rPr>
         <w:t>&lt;/</w:t>
       </w:r>
+      <w:proofErr w:type="spellStart"/>
       <w:r>
         <w:rPr>
           <w:rFonts w:ascii="Consolas" w:hAnsi="Consolas" w:cs="Consolas"/>
@@ -2605,6 +3245,7 @@
         </w:rPr>
         <w:t>Created</w:t>
       </w:r>
+      <w:proofErr w:type="spellEnd"/>
       <w:r>
         <w:rPr>
           <w:rFonts w:ascii="Consolas" w:hAnsi="Consolas" w:cs="Consolas"/>
@@ -2645,6 +3286,7 @@
         </w:rPr>
         <w:t xml:space="preserve">  &lt;</w:t>
       </w:r>
+      <w:proofErr w:type="spellStart"/>
       <w:r>
         <w:rPr>
           <w:rFonts w:ascii="Consolas" w:hAnsi="Consolas" w:cs="Consolas"/>
@@ -2656,6 +3298,7 @@
         </w:rPr>
         <w:t>SemesterStart</w:t>
       </w:r>
+      <w:proofErr w:type="spellEnd"/>
       <w:r>
         <w:rPr>
           <w:rFonts w:ascii="Consolas" w:hAnsi="Consolas" w:cs="Consolas"/>
@@ -2689,6 +3332,7 @@
         </w:rPr>
         <w:t>&lt;/</w:t>
       </w:r>
+      <w:proofErr w:type="spellStart"/>
       <w:r>
         <w:rPr>
           <w:rFonts w:ascii="Consolas" w:hAnsi="Consolas" w:cs="Consolas"/>
@@ -2700,6 +3344,7 @@
         </w:rPr>
         <w:t>SemesterStart</w:t>
       </w:r>
+      <w:proofErr w:type="spellEnd"/>
       <w:r>
         <w:rPr>
           <w:rFonts w:ascii="Consolas" w:hAnsi="Consolas" w:cs="Consolas"/>
@@ -2740,6 +3385,7 @@
         </w:rPr>
         <w:t xml:space="preserve">  &lt;</w:t>
       </w:r>
+      <w:proofErr w:type="spellStart"/>
       <w:r>
         <w:rPr>
           <w:rFonts w:ascii="Consolas" w:hAnsi="Consolas" w:cs="Consolas"/>
@@ -2751,6 +3397,7 @@
         </w:rPr>
         <w:t>SemesterEnd</w:t>
       </w:r>
+      <w:proofErr w:type="spellEnd"/>
       <w:r>
         <w:rPr>
           <w:rFonts w:ascii="Consolas" w:hAnsi="Consolas" w:cs="Consolas"/>
@@ -2784,6 +3431,7 @@
         </w:rPr>
         <w:t>&lt;/</w:t>
       </w:r>
+      <w:proofErr w:type="spellStart"/>
       <w:r>
         <w:rPr>
           <w:rFonts w:ascii="Consolas" w:hAnsi="Consolas" w:cs="Consolas"/>
@@ -2795,6 +3443,7 @@
         </w:rPr>
         <w:t>SemesterEnd</w:t>
       </w:r>
+      <w:proofErr w:type="spellEnd"/>
       <w:r>
         <w:rPr>
           <w:rFonts w:ascii="Consolas" w:hAnsi="Consolas" w:cs="Consolas"/>
@@ -2835,6 +3484,7 @@
         </w:rPr>
         <w:t xml:space="preserve">  &lt;</w:t>
       </w:r>
+      <w:proofErr w:type="spellStart"/>
       <w:r>
         <w:rPr>
           <w:rFonts w:ascii="Consolas" w:hAnsi="Consolas" w:cs="Consolas"/>
@@ -2846,6 +3496,7 @@
         </w:rPr>
         <w:t>TimetableLabel</w:t>
       </w:r>
+      <w:proofErr w:type="spellEnd"/>
       <w:r>
         <w:rPr>
           <w:rFonts w:ascii="Consolas" w:hAnsi="Consolas" w:cs="Consolas"/>
@@ -2879,6 +3530,7 @@
         </w:rPr>
         <w:t>&lt;/</w:t>
       </w:r>
+      <w:proofErr w:type="spellStart"/>
       <w:r>
         <w:rPr>
           <w:rFonts w:ascii="Consolas" w:hAnsi="Consolas" w:cs="Consolas"/>
@@ -2890,6 +3542,7 @@
         </w:rPr>
         <w:t>TimetableLabel</w:t>
       </w:r>
+      <w:proofErr w:type="spellEnd"/>
       <w:r>
         <w:rPr>
           <w:rFonts w:ascii="Consolas" w:hAnsi="Consolas" w:cs="Consolas"/>
@@ -3025,6 +3678,7 @@
         </w:rPr>
         <w:t xml:space="preserve">  &lt;</w:t>
       </w:r>
+      <w:proofErr w:type="spellStart"/>
       <w:r>
         <w:rPr>
           <w:rFonts w:ascii="Consolas" w:hAnsi="Consolas" w:cs="Consolas"/>
@@ -3036,6 +3690,7 @@
         </w:rPr>
         <w:t>SufixPoolLink</w:t>
       </w:r>
+      <w:proofErr w:type="spellEnd"/>
       <w:r>
         <w:rPr>
           <w:rFonts w:ascii="Consolas" w:hAnsi="Consolas" w:cs="Consolas"/>
@@ -3074,8 +3729,10 @@
           <w:highlight w:val="white"/>
           <w:lang w:eastAsia="cs-CZ"/>
         </w:rPr>
+        <w:lastRenderedPageBreak/>
         <w:t>&lt;/</w:t>
       </w:r>
+      <w:proofErr w:type="spellStart"/>
       <w:r>
         <w:rPr>
           <w:rFonts w:ascii="Consolas" w:hAnsi="Consolas" w:cs="Consolas"/>
@@ -3087,6 +3744,7 @@
         </w:rPr>
         <w:t>TimetableInfo</w:t>
       </w:r>
+      <w:proofErr w:type="spellEnd"/>
       <w:r>
         <w:rPr>
           <w:rFonts w:ascii="Consolas" w:hAnsi="Consolas" w:cs="Consolas"/>
@@ -3126,7 +3784,7 @@
         <w:jc w:val="left"/>
         <w:textAlignment w:val="auto"/>
         <w:rPr>
-          <w:rFonts w:asciiTheme="majorHAnsi" w:hAnsiTheme="majorHAnsi" w:cs="Consolas"/>
+          <w:rFonts w:asciiTheme="minorHAnsi" w:hAnsiTheme="minorHAnsi" w:cstheme="minorHAnsi"/>
           <w:color w:val="000000"/>
           <w:sz w:val="16"/>
           <w:szCs w:val="16"/>
@@ -3136,47 +3794,67 @@
       </w:pPr>
       <w:r>
         <w:rPr>
-          <w:lang w:eastAsia="cs-CZ"/>
-        </w:rPr>
-        <w:t>Archivní rozvrhy musí být v samostatné složce, odděleny od souborů aktuálního rozvrhu.</w:t>
-      </w:r>
-      <w:r>
-        <w:rPr>
-          <w:lang w:eastAsia="cs-CZ"/>
-        </w:rPr>
-        <w:t xml:space="preserve"> Dochází totiž k parsování všech souborů ve složce, kromě těch s koncovkou </w:t>
-      </w:r>
-      <w:r>
-        <w:rPr>
-          <w:rFonts w:ascii="Courier New" w:hAnsi="Courier New" w:cs="Courier New"/>
-          <w:lang w:eastAsia="cs-CZ"/>
-        </w:rPr>
-        <w:t>info</w:t>
-      </w:r>
-      <w:r>
-        <w:rPr>
-          <w:rFonts w:ascii="Courier New" w:hAnsi="Courier New" w:cs="Courier New"/>
-          <w:lang w:eastAsia="cs-CZ"/>
-        </w:rPr>
-        <w:t>.xml</w:t>
-      </w:r>
-      <w:r>
-        <w:rPr>
-          <w:rFonts w:asciiTheme="majorHAnsi" w:hAnsiTheme="majorHAnsi" w:cs="Courier New"/>
-          <w:lang w:eastAsia="cs-CZ"/>
-        </w:rPr>
-        <w:t xml:space="preserve">. </w:t>
+          <w:rFonts w:asciiTheme="minorHAnsi" w:hAnsiTheme="minorHAnsi" w:cstheme="minorHAnsi"/>
+          <w:lang w:eastAsia="cs-CZ"/>
+        </w:rPr>
+        <w:t>V </w:t>
+      </w:r>
+      <w:proofErr w:type="spellStart"/>
+      <w:r>
+        <w:rPr>
+          <w:rFonts w:asciiTheme="minorHAnsi" w:hAnsiTheme="minorHAnsi" w:cstheme="minorHAnsi"/>
+          <w:lang w:eastAsia="cs-CZ"/>
+        </w:rPr>
+        <w:t>selectboxu</w:t>
+      </w:r>
+      <w:proofErr w:type="spellEnd"/>
+      <w:r>
+        <w:rPr>
+          <w:rFonts w:asciiTheme="minorHAnsi" w:hAnsiTheme="minorHAnsi" w:cstheme="minorHAnsi"/>
+          <w:lang w:eastAsia="cs-CZ"/>
+        </w:rPr>
+        <w:t xml:space="preserve"> se rozvrhy řadí od nejmladšího na základě vyplněného začátku semestru (druhým krit</w:t>
+      </w:r>
+      <w:r>
+        <w:rPr>
+          <w:rFonts w:asciiTheme="minorHAnsi" w:hAnsiTheme="minorHAnsi" w:cstheme="minorHAnsi"/>
+          <w:lang w:eastAsia="cs-CZ"/>
+        </w:rPr>
+        <w:t>é</w:t>
+      </w:r>
+      <w:r>
+        <w:rPr>
+          <w:rFonts w:asciiTheme="minorHAnsi" w:hAnsiTheme="minorHAnsi" w:cstheme="minorHAnsi"/>
+          <w:lang w:eastAsia="cs-CZ"/>
+        </w:rPr>
+        <w:t xml:space="preserve">riem je položka </w:t>
+      </w:r>
+      <w:proofErr w:type="spellStart"/>
+      <w:r>
+        <w:rPr>
+          <w:rFonts w:asciiTheme="minorHAnsi" w:hAnsiTheme="minorHAnsi" w:cstheme="minorHAnsi"/>
+          <w:lang w:eastAsia="cs-CZ"/>
+        </w:rPr>
+        <w:t>Created</w:t>
+      </w:r>
+      <w:proofErr w:type="spellEnd"/>
+      <w:r>
+        <w:rPr>
+          <w:rFonts w:asciiTheme="minorHAnsi" w:hAnsiTheme="minorHAnsi" w:cstheme="minorHAnsi"/>
+          <w:lang w:eastAsia="cs-CZ"/>
+        </w:rPr>
+        <w:t xml:space="preserve"> – tedy je možné zadat i několik verzí rozvrhu na tentýž semestr pokud jsou s jiným datem vygenerování)</w:t>
       </w:r>
     </w:p>
     <w:p>
       <w:pPr>
         <w:pStyle w:val="Nadpis1"/>
       </w:pPr>
-      <w:bookmarkStart w:id="84" w:name="_Toc376614763"/>
+      <w:bookmarkStart w:id="85" w:name="_Toc376614763"/>
       <w:r>
         <w:t>Konfigurace</w:t>
       </w:r>
-      <w:bookmarkEnd w:id="84"/>
+      <w:bookmarkEnd w:id="85"/>
     </w:p>
     <w:p>
       <w:r>
@@ -3200,7 +3878,15 @@
         <w:t>admin</w:t>
       </w:r>
       <w:r>
-        <w:t xml:space="preserve"> je přístup do neveřejné konfigurační sekce. Hesla pro autentizaci jsou napevno umístěna ve zdrojovém kódu aplikaci ve formě heše. Úspěšné i neúspěšné pokusy o přihlášení se zapisují do logovacího souboru</w:t>
+        <w:t xml:space="preserve"> je přístup do neveřejné konfigurační sekce. Hesla pro autentizaci jsou napevno umístěna ve zdrojovém kódu aplikaci ve formě </w:t>
+      </w:r>
+      <w:proofErr w:type="spellStart"/>
+      <w:r>
+        <w:t>heše</w:t>
+      </w:r>
+      <w:proofErr w:type="spellEnd"/>
+      <w:r>
+        <w:t>. Úspěšné i neúspěšné pokusy o přihlášení se zapisují do logovacího souboru</w:t>
       </w:r>
       <w:r>
         <w:t xml:space="preserve"> (</w:t>
@@ -3208,18 +3894,30 @@
       <w:r>
         <w:t>http://mujrozvrh.fjfi.cvut.cz/</w:t>
       </w:r>
-      <w:r>
-        <w:t>editable/log.txt)</w:t>
-      </w:r>
-      <w:r>
-        <w:t xml:space="preserve">. </w:t>
-      </w:r>
-      <w:r>
-        <w:lastRenderedPageBreak/>
-        <w:t>V případě úspěšného přihlášení i se jménem přihlášeného. V současné době mají heslo</w:t>
-      </w:r>
-      <w:r>
-        <w:t xml:space="preserve"> vydáni:  Blatský.</w:t>
+      <w:proofErr w:type="spellStart"/>
+      <w:r>
+        <w:t>editable</w:t>
+      </w:r>
+      <w:proofErr w:type="spellEnd"/>
+      <w:r>
+        <w:t>/log.txt)</w:t>
+      </w:r>
+      <w:r>
+        <w:t>. V případě úspěšného přihlášení i se jménem přihlášeného. V současné době mají heslo</w:t>
+      </w:r>
+      <w:r>
+        <w:t xml:space="preserve"> vydáni:  Blatský</w:t>
+      </w:r>
+      <w:r>
+        <w:t xml:space="preserve">, </w:t>
+      </w:r>
+      <w:proofErr w:type="spellStart"/>
+      <w:r>
+        <w:t>Krbálek</w:t>
+      </w:r>
+      <w:proofErr w:type="spellEnd"/>
+      <w:r>
+        <w:t>.</w:t>
       </w:r>
     </w:p>
     <w:p>
@@ -3291,9 +3989,9 @@
         </w:rPr>
         <w:drawing>
           <wp:inline distT="0" distB="0" distL="0" distR="0">
-            <wp:extent cx="5753100" cy="2838450"/>
-            <wp:effectExtent l="0" t="0" r="0" b="0"/>
-            <wp:docPr id="7" name="Obrázek 7"/>
+            <wp:extent cx="5753100" cy="3000375"/>
+            <wp:effectExtent l="0" t="0" r="0" b="9525"/>
+            <wp:docPr id="8" name="Obrázek 8"/>
             <wp:cNvGraphicFramePr>
               <a:graphicFrameLocks xmlns:a="http://schemas.openxmlformats.org/drawingml/2006/main" noChangeAspect="1"/>
             </wp:cNvGraphicFramePr>
@@ -3322,7 +4020,7 @@
                   <pic:spPr bwMode="auto">
                     <a:xfrm>
                       <a:off x="0" y="0"/>
-                      <a:ext cx="5753100" cy="2838450"/>
+                      <a:ext cx="5753100" cy="3000375"/>
                     </a:xfrm>
                     <a:prstGeom prst="rect">
                       <a:avLst/>
@@ -3339,13 +4037,7 @@
         </w:drawing>
       </w:r>
     </w:p>
-    <w:p>
-      <w:pPr>
-        <w:rPr>
-          <w:lang w:eastAsia="cs-CZ"/>
-        </w:rPr>
-      </w:pPr>
-    </w:p>
+    <w:p/>
     <w:p>
       <w:pPr>
         <w:pStyle w:val="Odstavecseseznamem"/>
@@ -3355,19 +4047,36 @@
         </w:numPr>
       </w:pPr>
       <w:r>
-        <w:t xml:space="preserve">Cesta ke XML souboru s databází. Ve stejném adresáři musí být i soubor s </w:t>
+        <w:t>Cesta do složky s</w:t>
+      </w:r>
+      <w:r>
+        <w:t xml:space="preserve">e souborem </w:t>
       </w:r>
       <w:r>
         <w:rPr>
           <w:rFonts w:ascii="Courier New" w:hAnsi="Courier New" w:cs="Courier New"/>
         </w:rPr>
-        <w:t>–info.xml</w:t>
-      </w:r>
-      <w:r>
-        <w:rPr>
-          <w:rFonts w:ascii="Courier New" w:hAnsi="Courier New" w:cs="Courier New"/>
-        </w:rPr>
-        <w:t>.</w:t>
+        <w:t>index.txt</w:t>
+      </w:r>
+      <w:r>
+        <w:t xml:space="preserve"> a </w:t>
+      </w:r>
+      <w:r>
+        <w:t xml:space="preserve"> XML soubory </w:t>
+      </w:r>
+      <w:r>
+        <w:t>jednotlivých</w:t>
+      </w:r>
+      <w:r>
+        <w:t xml:space="preserve"> semestrů a jejich </w:t>
+      </w:r>
+      <w:proofErr w:type="spellStart"/>
+      <w:r>
+        <w:t>info</w:t>
+      </w:r>
+      <w:proofErr w:type="spellEnd"/>
+      <w:r>
+        <w:t xml:space="preserve"> souborů. Ve složce by nemělo být nic jiného.</w:t>
       </w:r>
     </w:p>
     <w:p>
@@ -3379,27 +4088,15 @@
         </w:numPr>
       </w:pPr>
       <w:r>
-        <w:t>Cesta do složky s XML soubory předchozích semestrů a jejich info souborů. Ve složce by nemělo být nic jiného.</w:t>
+        <w:t>Cesta k souboru s uvítací zprávou. Soubor bude interpretován jako HTML.</w:t>
       </w:r>
     </w:p>
     <w:p>
       <w:pPr>
         <w:pStyle w:val="Odstavecseseznamem"/>
-        <w:numPr>
-          <w:ilvl w:val="0"/>
-          <w:numId w:val="11"/>
-        </w:numPr>
-      </w:pPr>
-      <w:r>
-        <w:t>Cesta k souboru s uvítací zprávou. Soubor bude interpretován jako HTML.</w:t>
-      </w:r>
+      </w:pPr>
     </w:p>
     <w:p>
-      <w:pPr>
-        <w:pStyle w:val="Odstavecseseznamem"/>
-      </w:pPr>
-    </w:p>
-    <w:p>
       <w:r>
         <w:t>Kliknutím na „Zrušit“ dojde ke zrušení vyplněných údajů a návratu k těm co jsou uložený v konfiguračním souboru. „Uložit</w:t>
       </w:r>
@@ -3416,7 +4113,15 @@
         <w:t>. Ten je umístěn pevně na aplikačním serveru na adrese „</w:t>
       </w:r>
       <w:r>
-        <w:t>~/Editable/config.xml</w:t>
+        <w:t>~/</w:t>
+      </w:r>
+      <w:proofErr w:type="spellStart"/>
+      <w:r>
+        <w:t>Editable</w:t>
+      </w:r>
+      <w:proofErr w:type="spellEnd"/>
+      <w:r>
+        <w:t>/config.xml</w:t>
       </w:r>
       <w:r>
         <w:t xml:space="preserve">“ čili </w:t>
@@ -3445,8 +4150,6 @@
       <w:r>
         <w:t xml:space="preserve"> </w:t>
       </w:r>
-      <w:bookmarkStart w:id="85" w:name="_GoBack"/>
-      <w:bookmarkEnd w:id="85"/>
     </w:p>
     <w:sectPr>
       <w:headerReference w:type="default" r:id="rId15"/>
@@ -3589,7 +4292,7 @@
         <w:sz w:val="18"/>
         <w:szCs w:val="18"/>
       </w:rPr>
-      <w:t>4</w:t>
+      <w:t>5</w:t>
     </w:r>
     <w:r>
       <w:rPr>
@@ -4044,7 +4747,7 @@
   <w:abstractNum w:abstractNumId="3">
     <w:nsid w:val="1B721A2D"/>
     <w:multiLevelType w:val="hybridMultilevel"/>
-    <w:tmpl w:val="A8123340"/>
+    <w:tmpl w:val="DE829B18"/>
     <w:lvl w:ilvl="0" w:tplc="0405000F">
       <w:start w:val="1"/>
       <w:numFmt w:val="decimal"/>

</xml_diff>